<commit_message>
added factorScore_to_quintiles.py and check.py
</commit_message>
<xml_diff>
--- a/recalculate_PCODE_LINK/2016_OMI_PCODE3 steps recording.docx
+++ b/recalculate_PCODE_LINK/2016_OMI_PCODE3 steps recording.docx
@@ -495,14 +495,7 @@
           <w:b/>
           <w:bCs/>
         </w:rPr>
-        <w:t xml:space="preserve">Weighted Average </w:t>
-      </w:r>
-      <w:r>
-        <w:rPr>
-          <w:b/>
-          <w:bCs/>
-        </w:rPr>
-        <w:t>(user manual P5)</w:t>
+        <w:t>Weighted Average (user manual P5)</w:t>
       </w:r>
     </w:p>
     <w:p>
@@ -546,43 +539,40 @@
       <w:pPr>
         <w:pStyle w:val="Normal"/>
         <w:spacing w:lineRule="auto" w:line="240" w:before="0" w:after="0"/>
+        <w:rPr/>
+      </w:pPr>
+      <w:r>
         <w:rPr>
           <w:color w:val="FF0000"/>
         </w:rPr>
-      </w:pPr>
-      <w:r>
+        <w:t>Based on user manual P5, after calculating weighted average of factor score, use factorScore_to_quintiles.py to get  quintiles in 2016_weightedAverage_calculated_quintiles.csv</w:t>
+      </w:r>
+    </w:p>
+    <w:p>
+      <w:pPr>
+        <w:pStyle w:val="Normal"/>
+        <w:spacing w:lineRule="auto" w:line="240" w:before="0" w:after="0"/>
         <w:rPr>
           <w:color w:val="FF0000"/>
         </w:rPr>
-        <w:t>factor score to quintiles</w:t>
-      </w:r>
-    </w:p>
-    <w:p>
-      <w:pPr>
-        <w:pStyle w:val="Normal"/>
-        <w:spacing w:lineRule="auto" w:line="240" w:before="0" w:after="0"/>
+      </w:pPr>
+      <w:r>
         <w:rPr>
           <w:color w:val="FF0000"/>
         </w:rPr>
-      </w:pPr>
+        <w:t>---------------------------------------------</w:t>
+      </w:r>
       <w:r>
         <w:rPr>
           <w:color w:val="FF0000"/>
         </w:rPr>
-      </w:r>
-    </w:p>
-    <w:p>
-      <w:pPr>
-        <w:pStyle w:val="Normal"/>
-        <w:spacing w:lineRule="auto" w:line="240" w:before="0" w:after="0"/>
+        <w:t>Kenny reflect to here</w:t>
+      </w:r>
+      <w:r>
         <w:rPr>
           <w:color w:val="FF0000"/>
         </w:rPr>
-      </w:pPr>
-      <w:r>
-        <w:rPr>
-          <w:color w:val="FF0000"/>
-        </w:rPr>
+        <w:t>------------------------------------</w:t>
       </w:r>
     </w:p>
     <w:p>
@@ -2774,7 +2764,6 @@
     <w:rPrDefault>
       <w:rPr>
         <w:rFonts w:ascii="Calibri" w:hAnsi="Calibri" w:eastAsia="等线" w:cs="" w:asciiTheme="minorHAnsi" w:cstheme="minorBidi" w:eastAsiaTheme="minorEastAsia" w:hAnsiTheme="minorHAnsi"/>
-        <w:sz w:val="22"/>
         <w:szCs w:val="22"/>
         <w:lang w:val="en-US" w:eastAsia="zh-CN" w:bidi="ar-SA"/>
       </w:rPr>
@@ -3244,6 +3233,11 @@
     <w:qFormat/>
     <w:rPr/>
   </w:style>
+  <w:style w:type="character" w:styleId="ListLabel6">
+    <w:name w:val="ListLabel 6"/>
+    <w:qFormat/>
+    <w:rPr/>
+  </w:style>
   <w:style w:type="paragraph" w:styleId="Heading">
     <w:name w:val="Heading"/>
     <w:basedOn w:val="Normal"/>

</xml_diff>

<commit_message>
read through all code
</commit_message>
<xml_diff>
--- a/recalculate_PCODE_LINK/2016_OMI_PCODE3 steps recording.docx
+++ b/recalculate_PCODE_LINK/2016_OMI_PCODE3 steps recording.docx
@@ -140,6 +140,78 @@
       </w:pPr>
       <w:r>
         <w:rPr>
+          <w:rFonts w:eastAsia="等线" w:cs="" w:cstheme="minorBidi" w:eastAsiaTheme="minorEastAsia"/>
+          <w:highlight w:val="red"/>
+        </w:rPr>
+        <w:t>How DAUID get generated, how is linked with PCODE</w:t>
+      </w:r>
+    </w:p>
+    <w:p>
+      <w:pPr>
+        <w:pStyle w:val="Normal"/>
+        <w:spacing w:lineRule="auto" w:line="240" w:before="0" w:after="0"/>
+        <w:rPr/>
+      </w:pPr>
+      <w:r>
+        <w:rPr>
+          <w:rFonts w:eastAsia="等线" w:cs="" w:cstheme="minorBidi" w:eastAsiaTheme="minorEastAsia"/>
+          <w:highlight w:val="red"/>
+        </w:rPr>
+        <w:t>Map of density</w:t>
+      </w:r>
+    </w:p>
+    <w:p>
+      <w:pPr>
+        <w:pStyle w:val="Normal"/>
+        <w:spacing w:lineRule="auto" w:line="240" w:before="0" w:after="0"/>
+        <w:rPr/>
+      </w:pPr>
+      <w:hyperlink r:id="rId2">
+        <w:r>
+          <w:rPr>
+            <w:rStyle w:val="InternetLink"/>
+            <w:rFonts w:eastAsia="等线" w:cs="" w:cstheme="minorBidi" w:eastAsiaTheme="minorEastAsia"/>
+            <w:highlight w:val="red"/>
+          </w:rPr>
+          <w:t>https://worldpostalcode.com/search</w:t>
+        </w:r>
+      </w:hyperlink>
+    </w:p>
+    <w:p>
+      <w:pPr>
+        <w:pStyle w:val="Normal"/>
+        <w:spacing w:lineRule="auto" w:line="240" w:before="0" w:after="0"/>
+        <w:rPr/>
+      </w:pPr>
+      <w:hyperlink r:id="rId3">
+        <w:r>
+          <w:rPr>
+            <w:rStyle w:val="InternetLink"/>
+            <w:rFonts w:eastAsia="等线" w:cs="" w:cstheme="minorBidi" w:eastAsiaTheme="minorEastAsia"/>
+            <w:highlight w:val="red"/>
+          </w:rPr>
+          <w:t>https://worldpostalcode.com/search</w:t>
+        </w:r>
+      </w:hyperlink>
+    </w:p>
+    <w:p>
+      <w:pPr>
+        <w:pStyle w:val="Normal"/>
+        <w:spacing w:lineRule="auto" w:line="240" w:before="0" w:after="0"/>
+        <w:rPr/>
+      </w:pPr>
+      <w:r>
+        <w:rPr/>
+      </w:r>
+    </w:p>
+    <w:p>
+      <w:pPr>
+        <w:pStyle w:val="Normal"/>
+        <w:spacing w:lineRule="auto" w:line="240" w:before="0" w:after="0"/>
+        <w:rPr/>
+      </w:pPr>
+      <w:r>
+        <w:rPr>
           <w:highlight w:val="yellow"/>
         </w:rPr>
         <w:t>Data comparation between (2016 PCODE_LINK) and (2006 PCODE_LINK):</w:t>
@@ -211,7 +283,7 @@
         <w:spacing w:lineRule="auto" w:line="240" w:before="0" w:after="0"/>
         <w:rPr/>
       </w:pPr>
-      <w:hyperlink r:id="rId2">
+      <w:hyperlink r:id="rId4">
         <w:r>
           <w:rPr>
             <w:rStyle w:val="InternetLink"/>
@@ -226,7 +298,7 @@
         <w:spacing w:lineRule="auto" w:line="240" w:before="0" w:after="0"/>
         <w:rPr/>
       </w:pPr>
-      <w:hyperlink r:id="rId3">
+      <w:hyperlink r:id="rId5">
         <w:r>
           <w:rPr>
             <w:rStyle w:val="InternetLink"/>
@@ -518,8 +590,16 @@
         <w:rPr>
           <w:highlight w:val="yellow"/>
         </w:rPr>
-        <w:t>2016_left_join.csv =&gt; weightedAverage.py =&gt; 2016_weightedAverage_round.csv</w:t>
-      </w:r>
+        <w:t xml:space="preserve">2016_left_join.csv =&gt; weightedAverage.py =&gt; </w:t>
+      </w:r>
+      <w:bookmarkStart w:id="0" w:name="__DdeLink__233_133055322"/>
+      <w:r>
+        <w:rPr>
+          <w:highlight w:val="yellow"/>
+        </w:rPr>
+        <w:t>2016_weightedAverage_round.csv</w:t>
+      </w:r>
+      <w:bookmarkEnd w:id="0"/>
     </w:p>
     <w:p>
       <w:pPr>
@@ -539,13 +619,27 @@
       <w:pPr>
         <w:pStyle w:val="Normal"/>
         <w:spacing w:lineRule="auto" w:line="240" w:before="0" w:after="0"/>
-        <w:rPr/>
-      </w:pPr>
-      <w:r>
+        <w:rPr>
+          <w:color w:val="000000"/>
+        </w:rPr>
+      </w:pPr>
+      <w:r>
+        <w:rPr>
+          <w:color w:val="000000"/>
+        </w:rPr>
+        <w:t>Based on user manual P5, after calculating weighted average of factor score, use factorScore_to_quintiles.py to get  quintiles in 2016_weightedAverage_calculated_quintiles.csv</w:t>
+      </w:r>
+    </w:p>
+    <w:p>
+      <w:pPr>
+        <w:pStyle w:val="Normal"/>
+        <w:spacing w:lineRule="auto" w:line="240" w:before="0" w:after="0"/>
         <w:rPr>
           <w:color w:val="FF0000"/>
         </w:rPr>
-        <w:t>Based on user manual P5, after calculating weighted average of factor score, use factorScore_to_quintiles.py to get  quintiles in 2016_weightedAverage_calculated_quintiles.csv</w:t>
+      </w:pPr>
+      <w:r>
+        <w:rPr/>
       </w:r>
     </w:p>
     <w:p>
@@ -557,22 +651,31 @@
         </w:rPr>
       </w:pPr>
       <w:r>
+        <w:rPr/>
+      </w:r>
+    </w:p>
+    <w:p>
+      <w:pPr>
+        <w:pStyle w:val="Normal"/>
+        <w:spacing w:lineRule="auto" w:line="240" w:before="0" w:after="0"/>
         <w:rPr>
           <w:color w:val="FF0000"/>
         </w:rPr>
-        <w:t>---------------------------------------------</w:t>
-      </w:r>
-      <w:r>
+      </w:pPr>
+      <w:r>
+        <w:rPr/>
+      </w:r>
+    </w:p>
+    <w:p>
+      <w:pPr>
+        <w:pStyle w:val="Normal"/>
+        <w:spacing w:lineRule="auto" w:line="240" w:before="0" w:after="0"/>
         <w:rPr>
           <w:color w:val="FF0000"/>
         </w:rPr>
-        <w:t>Kenny reflect to here</w:t>
-      </w:r>
-      <w:r>
-        <w:rPr>
-          <w:color w:val="FF0000"/>
-        </w:rPr>
-        <w:t>------------------------------------</w:t>
+      </w:pPr>
+      <w:r>
+        <w:rPr/>
       </w:r>
     </w:p>
     <w:p>
@@ -2478,8 +2581,8 @@
         </w:rPr>
         <w:t>UHN_2016_weightAverage_q_within_1SD_noPcode.csv</w:t>
       </w:r>
-      <w:bookmarkStart w:id="0" w:name="_GoBack"/>
-      <w:bookmarkEnd w:id="0"/>
+      <w:bookmarkStart w:id="1" w:name="_GoBack"/>
+      <w:bookmarkEnd w:id="1"/>
       <w:r>
         <w:rPr>
           <w:rFonts w:eastAsia="Times New Roman" w:cs="Calibri"/>
@@ -3238,6 +3341,34 @@
     <w:qFormat/>
     <w:rPr/>
   </w:style>
+  <w:style w:type="character" w:styleId="ListLabel7">
+    <w:name w:val="ListLabel 7"/>
+    <w:qFormat/>
+    <w:rPr/>
+  </w:style>
+  <w:style w:type="character" w:styleId="ListLabel8">
+    <w:name w:val="ListLabel 8"/>
+    <w:qFormat/>
+    <w:rPr/>
+  </w:style>
+  <w:style w:type="character" w:styleId="ListLabel9">
+    <w:name w:val="ListLabel 9"/>
+    <w:qFormat/>
+    <w:rPr/>
+  </w:style>
+  <w:style w:type="character" w:styleId="ListLabel10">
+    <w:name w:val="ListLabel 10"/>
+    <w:qFormat/>
+    <w:rPr>
+      <w:rFonts w:eastAsia="等线" w:cs="" w:cstheme="minorBidi" w:eastAsiaTheme="minorEastAsia"/>
+      <w:highlight w:val="red"/>
+    </w:rPr>
+  </w:style>
+  <w:style w:type="character" w:styleId="ListLabel11">
+    <w:name w:val="ListLabel 11"/>
+    <w:qFormat/>
+    <w:rPr/>
+  </w:style>
   <w:style w:type="paragraph" w:styleId="Heading">
     <w:name w:val="Heading"/>
     <w:basedOn w:val="Normal"/>

</xml_diff>